<commit_message>
feat(reoff): read file more async
</commit_message>
<xml_diff>
--- a/libs/reoff/reoff-parse/src/test/word-citation.docx
+++ b/libs/reoff/reoff-parse/src/test/word-citation.docx
@@ -27,6 +27,53 @@
               <w:lang w:val="en-US"/>
             </w:rPr>
             <w:t>(Author, 2022)</w:t>
+          </w:r>
+          <w:r>
+            <w:fldChar w:fldCharType="end"/>
+          </w:r>
+        </w:sdtContent>
+      </w:sdt>
+    </w:p>
+    <w:p/>
+    <w:p>
+      <w:pPr>
+        <w:rPr>
+          <w:lang w:val="en-US"/>
+        </w:rPr>
+      </w:pPr>
+      <w:r>
+        <w:rPr>
+          <w:lang w:val="en-US"/>
+        </w:rPr>
+        <w:t xml:space="preserve">  </w:t>
+      </w:r>
+    </w:p>
+    <w:p/>
+    <w:p>
+      <w:sdt>
+        <w:sdtPr>
+          <w:id w:val="57686830"/>
+          <w:citation/>
+        </w:sdtPr>
+        <w:sdtContent>
+          <w:r>
+            <w:fldChar w:fldCharType="begin"/>
+          </w:r>
+          <w:r>
+            <w:rPr>
+              <w:lang w:val="en-US"/>
+            </w:rPr>
+            <w:instrText xml:space="preserve"> CITATION Ano00 \l 1033 </w:instrText>
+          </w:r>
+          <w:r>
+            <w:fldChar w:fldCharType="separate"/>
+          </w:r>
+          <w:r>
+            <w:rPr>
+              <w:noProof/>
+              <w:lang w:val="en-US"/>
+            </w:rPr>
+            <w:t>(Another, 1000)</w:t>
           </w:r>
           <w:r>
             <w:fldChar w:fldCharType="end"/>
@@ -92,7 +139,7 @@
                   <w:noProof/>
                   <w:lang w:val="en-US"/>
                 </w:rPr>
-                <w:t xml:space="preserve">Author, A. (2022, 1 1). Title of the thing. </w:t>
+                <w:t xml:space="preserve">Author, A. (2022, 1 1). Title of the thing. (Editor, Ed.) </w:t>
               </w:r>
               <w:r>
                 <w:rPr>
@@ -109,6 +156,39 @@
                   <w:lang w:val="en-US"/>
                 </w:rPr>
                 <w:t>(1), 11-12.</w:t>
+              </w:r>
+            </w:p>
+            <w:p>
+              <w:pPr>
+                <w:pStyle w:val="Bibliography"/>
+                <w:ind w:left="720" w:hanging="720"/>
+                <w:rPr>
+                  <w:noProof/>
+                  <w:lang w:val="en-US"/>
+                </w:rPr>
+              </w:pPr>
+              <w:r>
+                <w:rPr>
+                  <w:noProof/>
+                  <w:lang w:val="en-US"/>
+                </w:rPr>
+                <w:t xml:space="preserve">Another. (1000). Artikel. </w:t>
+              </w:r>
+              <w:r>
+                <w:rPr>
+                  <w:i/>
+                  <w:iCs/>
+                  <w:noProof/>
+                  <w:lang w:val="en-US"/>
+                </w:rPr>
+                <w:t>Journal1, 2</w:t>
+              </w:r>
+              <w:r>
+                <w:rPr>
+                  <w:noProof/>
+                  <w:lang w:val="en-US"/>
+                </w:rPr>
+                <w:t>(2), 99-104.</w:t>
               </w:r>
             </w:p>
             <w:p>
@@ -942,11 +1022,36 @@
     <b:Comments>rest</b:Comments>
     <b:RefOrder>1</b:RefOrder>
   </b:Source>
+  <b:Source>
+    <b:Tag>Ano00</b:Tag>
+    <b:SourceType>JournalArticle</b:SourceType>
+    <b:Guid>{2ABA2811-735F-3E43-9ECA-D91DBB4082D4}</b:Guid>
+    <b:Author>
+      <b:Author>
+        <b:NameList>
+          <b:Person>
+            <b:Last>Another</b:Last>
+          </b:Person>
+        </b:NameList>
+      </b:Author>
+    </b:Author>
+    <b:Title>Artikel</b:Title>
+    <b:JournalName>Journal1</b:JournalName>
+    <b:Year>1000</b:Year>
+    <b:Pages>99-104</b:Pages>
+    <b:Publisher>JOTE Publishers</b:Publisher>
+    <b:City>Heerenveen</b:City>
+    <b:Day>11</b:Day>
+    <b:Volume>2</b:Volume>
+    <b:Issue>2</b:Issue>
+    <b:ShortTitle>Artikel</b:ShortTitle>
+    <b:RefOrder>2</b:RefOrder>
+  </b:Source>
 </b:Sources>
 </file>
 
 <file path=customXml/itemProps1.xml><?xml version="1.0" encoding="utf-8"?>
-<ds:datastoreItem xmlns:ds="http://schemas.openxmlformats.org/officeDocument/2006/customXml" ds:itemID="{E32A35AA-A12D-AB46-9427-7E54F0AE6442}">
+<ds:datastoreItem xmlns:ds="http://schemas.openxmlformats.org/officeDocument/2006/customXml" ds:itemID="{1E811D2E-F9B9-AD42-AC3C-FBFEFC131BD7}">
   <ds:schemaRefs>
     <ds:schemaRef ds:uri="http://schemas.openxmlformats.org/officeDocument/2006/bibliography"/>
   </ds:schemaRefs>

</xml_diff>